<commit_message>
updated description and mockup
</commit_message>
<xml_diff>
--- a/doku/Description.docx
+++ b/doku/Description.docx
@@ -397,6 +397,16 @@
         </w:rPr>
         <w:t>Herbst: Desktopanwendung (C#)</w:t>
       </w:r>
+      <w:r>
+        <w:rPr>
+          <w:rFonts w:ascii="Calibri" w:hAnsi="Calibri" w:cs="Calibri"/>
+          <w:sz w:val="24"/>
+          <w:szCs w:val="24"/>
+        </w:rPr>
+        <w:t>, Datenmodell</w:t>
+      </w:r>
+      <w:bookmarkStart w:id="0" w:name="_GoBack"/>
+      <w:bookmarkEnd w:id="0"/>
     </w:p>
     <w:p>
       <w:pPr>
@@ -1243,8 +1253,6 @@
           <w:szCs w:val="24"/>
         </w:rPr>
       </w:pPr>
-      <w:bookmarkStart w:id="0" w:name="_GoBack"/>
-      <w:bookmarkEnd w:id="0"/>
     </w:p>
     <w:sectPr>
       <w:headerReference w:type="default" r:id="rId7"/>
@@ -1379,7 +1387,7 @@
         <v:path o:extrusionok="f" gradientshapeok="t" o:connecttype="rect"/>
         <o:lock v:ext="edit" aspectratio="t"/>
       </v:shapetype>
-      <v:shape id="_x0000_i1060" type="#_x0000_t75" style="width:11.4pt;height:11.4pt" o:bullet="t">
+      <v:shape id="_x0000_i1028" type="#_x0000_t75" style="width:11.4pt;height:11.4pt" o:bullet="t">
         <v:imagedata r:id="rId1" o:title="mso7D1F"/>
       </v:shape>
     </w:pict>

</xml_diff>